<commit_message>
undate the link of report 8
</commit_message>
<xml_diff>
--- a/实验8/201711010202王汝芸17计2报告8.docx
+++ b/实验8/201711010202王汝芸17计2报告8.docx
@@ -32150,12 +32150,10 @@
             <w:pPr>
               <w:ind w:left="180"/>
               <w:rPr>
-                <w:rFonts w:ascii="等线" w:eastAsia="等线" w:hAnsi="等线" w:hint="eastAsia"/>
-                <w:b/>
-              </w:rPr>
-            </w:pPr>
-            <w:bookmarkStart w:id="0" w:name="_GoBack"/>
-            <w:bookmarkEnd w:id="0"/>
+                <w:rFonts w:ascii="等线" w:eastAsia="等线" w:hAnsi="等线"/>
+                <w:b/>
+              </w:rPr>
+            </w:pPr>
           </w:p>
         </w:tc>
       </w:tr>
@@ -32475,73 +32473,73 @@
             <w:pPr>
               <w:ind w:leftChars="85" w:left="178"/>
               <w:rPr>
+                <w:rFonts w:ascii="等线" w:eastAsia="等线" w:hAnsi="等线"/>
+              </w:rPr>
+            </w:pPr>
+            <w:r>
+              <w:rPr>
                 <w:rFonts w:ascii="等线" w:eastAsia="等线" w:hAnsi="等线" w:hint="eastAsia"/>
               </w:rPr>
-            </w:pPr>
+              <w:t>通过调用</w:t>
+            </w:r>
+            <w:proofErr w:type="gramStart"/>
             <w:r>
               <w:rPr>
                 <w:rFonts w:ascii="等线" w:eastAsia="等线" w:hAnsi="等线" w:hint="eastAsia"/>
               </w:rPr>
-              <w:t>通过调用</w:t>
-            </w:r>
-            <w:proofErr w:type="gramStart"/>
+              <w:t>回文数</w:t>
+            </w:r>
+            <w:proofErr w:type="gramEnd"/>
             <w:r>
               <w:rPr>
                 <w:rFonts w:ascii="等线" w:eastAsia="等线" w:hAnsi="等线" w:hint="eastAsia"/>
               </w:rPr>
-              <w:t>回文数</w:t>
-            </w:r>
-            <w:proofErr w:type="gramEnd"/>
+              <w:t>和素数方法，返回布尔值进行判断</w:t>
+            </w:r>
+          </w:p>
+          <w:p>
+            <w:pPr>
+              <w:ind w:leftChars="85" w:left="178"/>
+              <w:rPr>
+                <w:rFonts w:ascii="等线" w:eastAsia="等线" w:hAnsi="等线"/>
+              </w:rPr>
+            </w:pPr>
+          </w:p>
+          <w:p>
+            <w:pPr>
+              <w:ind w:leftChars="85" w:left="178"/>
+              <w:rPr>
+                <w:rFonts w:ascii="等线" w:eastAsia="等线" w:hAnsi="等线"/>
+                <w:b/>
+              </w:rPr>
+            </w:pPr>
             <w:r>
               <w:rPr>
                 <w:rFonts w:ascii="等线" w:eastAsia="等线" w:hAnsi="等线" w:hint="eastAsia"/>
-              </w:rPr>
-              <w:t>和素数方法，返回布尔值进行判断</w:t>
+                <w:b/>
+              </w:rPr>
+              <w:t>课后题</w:t>
+            </w:r>
+            <w:r>
+              <w:rPr>
+                <w:rFonts w:ascii="等线" w:eastAsia="等线" w:hAnsi="等线" w:hint="eastAsia"/>
+                <w:b/>
+              </w:rPr>
+              <w:t>6</w:t>
+            </w:r>
+            <w:r>
+              <w:rPr>
+                <w:rFonts w:ascii="等线" w:eastAsia="等线" w:hAnsi="等线"/>
+                <w:b/>
+              </w:rPr>
+              <w:t>.27</w:t>
             </w:r>
           </w:p>
           <w:p>
             <w:pPr>
               <w:ind w:leftChars="85" w:left="178"/>
               <w:rPr>
-                <w:rFonts w:ascii="等线" w:eastAsia="等线" w:hAnsi="等线" w:hint="eastAsia"/>
-              </w:rPr>
-            </w:pPr>
-          </w:p>
-          <w:p>
-            <w:pPr>
-              <w:ind w:leftChars="85" w:left="178"/>
-              <w:rPr>
                 <w:rFonts w:ascii="等线" w:eastAsia="等线" w:hAnsi="等线"/>
-                <w:b/>
-              </w:rPr>
-            </w:pPr>
-            <w:r>
-              <w:rPr>
-                <w:rFonts w:ascii="等线" w:eastAsia="等线" w:hAnsi="等线" w:hint="eastAsia"/>
-                <w:b/>
-              </w:rPr>
-              <w:t>课后题</w:t>
-            </w:r>
-            <w:r>
-              <w:rPr>
-                <w:rFonts w:ascii="等线" w:eastAsia="等线" w:hAnsi="等线" w:hint="eastAsia"/>
-                <w:b/>
-              </w:rPr>
-              <w:t>6</w:t>
-            </w:r>
-            <w:r>
-              <w:rPr>
-                <w:rFonts w:ascii="等线" w:eastAsia="等线" w:hAnsi="等线"/>
-                <w:b/>
-              </w:rPr>
-              <w:t>.27</w:t>
-            </w:r>
-          </w:p>
-          <w:p>
-            <w:pPr>
-              <w:ind w:leftChars="85" w:left="178"/>
-              <w:rPr>
-                <w:rFonts w:ascii="等线" w:eastAsia="等线" w:hAnsi="等线" w:hint="eastAsia"/>
               </w:rPr>
             </w:pPr>
             <w:r>
@@ -32713,7 +32711,7 @@
             <w:pPr>
               <w:ind w:leftChars="85" w:left="178"/>
               <w:rPr>
-                <w:rFonts w:ascii="等线" w:eastAsia="等线" w:hAnsi="等线" w:hint="eastAsia"/>
+                <w:rFonts w:ascii="等线" w:eastAsia="等线" w:hAnsi="等线"/>
               </w:rPr>
             </w:pPr>
             <w:r>
@@ -32775,7 +32773,7 @@
             <w:pPr>
               <w:ind w:left="180"/>
               <w:rPr>
-                <w:rFonts w:ascii="等线" w:eastAsia="等线" w:hAnsi="等线" w:cs="宋体" w:hint="eastAsia"/>
+                <w:rFonts w:ascii="等线" w:eastAsia="等线" w:hAnsi="等线" w:cs="宋体"/>
                 <w:sz w:val="22"/>
               </w:rPr>
             </w:pPr>
@@ -32882,17 +32880,11 @@
                   <w:rFonts w:ascii="等线" w:eastAsia="等线" w:hAnsi="等线" w:cs="宋体" w:hint="eastAsia"/>
                   <w:sz w:val="22"/>
                 </w:rPr>
-                <w:t xml:space="preserve"> </w:t>
-              </w:r>
-              <w:r>
-                <w:rPr>
-                  <w:rStyle w:val="a7"/>
-                  <w:rFonts w:ascii="等线" w:eastAsia="等线" w:hAnsi="等线" w:cs="宋体" w:hint="eastAsia"/>
-                  <w:sz w:val="22"/>
-                </w:rPr>
-                <w:t>https://github.com/RuYunW/JavaHomework/tree/master/实验7</w:t>
+                <w:t>https://github.com/RuYunW/JavaHomework/tree/master/实验8</w:t>
               </w:r>
             </w:hyperlink>
+            <w:bookmarkStart w:id="0" w:name="_GoBack"/>
+            <w:bookmarkEnd w:id="0"/>
           </w:p>
         </w:tc>
       </w:tr>

</xml_diff>